<commit_message>
Simon Gärtner Grammatik Boss
</commit_message>
<xml_diff>
--- a/Projekt/03 Dokumentationsvorlage.docx
+++ b/Projekt/03 Dokumentationsvorlage.docx
@@ -2955,6 +2955,7 @@
       </w:pPr>
       <w:bookmarkStart w:id="1" w:name="_Toc31958533"/>
       <w:r>
+        <w:lastRenderedPageBreak/>
         <w:t>Einführung</w:t>
       </w:r>
       <w:bookmarkEnd w:id="1"/>
@@ -2966,11 +2967,9 @@
       <w:r>
         <w:t xml:space="preserve">Für das </w:t>
       </w:r>
-      <w:proofErr w:type="spellStart"/>
       <w:r>
         <w:t>WebCamp</w:t>
       </w:r>
-      <w:proofErr w:type="spellEnd"/>
       <w:r>
         <w:t xml:space="preserve"> ist eine Webseite zu erstellen. Dabei darf das Thema frei gewählt werden. Während der gesamten Dauer des </w:t>
       </w:r>
@@ -3028,15 +3027,7 @@
     <w:p>
       <w:bookmarkStart w:id="4" w:name="_Toc31958536"/>
       <w:r>
-        <w:t xml:space="preserve">Unsere Webseite sollte für jedes mögliche Publikum sein, von gross bis klein. Wir schätzen jedoch stärker im Alter von ca. 16–30 Jahren. Das aus dem Grund: Unsere Webseite dient als Hilfe bei der Entscheidung von Ski. Wir zeigen auf unserer Webseite die verschiedenen Kategorien auf. Wir denken, dass diese Entscheidung ihm in jugendlicherem Alter wichtig wird, und da sollte man sich für Skikategorien interessieren, man bis 30 eventuell bereits Bescheid wissen. Wir denken, dass die Personen eher am Abend oder um ca. 8 Uhr morgens auf die Webseite gehen. Am Abend, vielleicht weil man am nächsten Tag Skier kaufen geht und sich noch informieren will. Am Morgen denken wir, weil man sich noch im </w:t>
-      </w:r>
-      <w:proofErr w:type="spellStart"/>
-      <w:r>
-        <w:t>Skiladen</w:t>
-      </w:r>
-      <w:proofErr w:type="spellEnd"/>
-      <w:r>
-        <w:t xml:space="preserve"> oder vorher kurz informieren will.</w:t>
+        <w:t>Unsere Webseite sollte für jedes mögliche Publikum sein, von gross bis klein. Wir schätzen jedoch stärker im Alter von ca. 16–30 Jahren. Das aus dem Grund: Unsere Webseite dient als Hilfe bei der Entscheidung von Ski. Wir zeigen auf unserer Webseite die verschiedenen Kategorien auf. Wir denken, dass diese Entscheidung ihm in jugendlicherem Alter wichtig wird, und da sollte man sich für Skikategorien interessieren, man bis 30 eventuell bereits Bescheid wissen. Wir denken, dass die Personen eher am Abend oder um ca. 8 Uhr morgens auf die Webseite gehen. Am Abend, vielleicht weil man am nächsten Tag Skier kaufen geht und sich noch informieren will. Am Morgen denken wir, weil man sich noch im Skiladen oder vorher kurz informieren will.</w:t>
       </w:r>
     </w:p>
     <w:p>
@@ -3206,11 +3197,9 @@
             <w:tcW w:w="783" w:type="dxa"/>
           </w:tcPr>
           <w:p>
-            <w:proofErr w:type="spellStart"/>
             <w:r>
               <w:t>kann</w:t>
             </w:r>
-            <w:proofErr w:type="spellEnd"/>
           </w:p>
         </w:tc>
       </w:tr>
@@ -3245,55 +3234,19 @@
               <w:rPr>
                 <w:lang w:val="de-CH"/>
               </w:rPr>
-              <w:t xml:space="preserve">tzer soll auf der Webseite </w:t>
-            </w:r>
-            <w:r>
-              <w:rPr>
-                <w:lang w:val="de-CH"/>
-              </w:rPr>
-              <w:t xml:space="preserve">auswählen können von welcher </w:t>
-            </w:r>
-            <w:r>
-              <w:rPr>
-                <w:lang w:val="de-CH"/>
-              </w:rPr>
-              <w:t>Art</w:t>
-            </w:r>
-            <w:r>
-              <w:rPr>
-                <w:lang w:val="de-CH"/>
-              </w:rPr>
-              <w:t xml:space="preserve"> </w:t>
-            </w:r>
-            <w:r>
-              <w:rPr>
-                <w:lang w:val="de-CH"/>
-              </w:rPr>
-              <w:t>von Anliegen</w:t>
-            </w:r>
-            <w:r>
-              <w:rPr>
-                <w:lang w:val="de-CH"/>
-              </w:rPr>
-              <w:t xml:space="preserve"> das Ge</w:t>
-            </w:r>
-            <w:r>
-              <w:rPr>
-                <w:lang w:val="de-CH"/>
-              </w:rPr>
-              <w:t>wünschte Feedback sein soll</w:t>
-            </w:r>
-            <w:r>
-              <w:rPr>
-                <w:lang w:val="de-CH"/>
-              </w:rPr>
-              <w:t>,</w:t>
-            </w:r>
-            <w:r>
-              <w:rPr>
-                <w:lang w:val="de-CH"/>
-              </w:rPr>
-              <w:t xml:space="preserve"> wenn er eines machen will.</w:t>
+              <w:t xml:space="preserve">tzer soll </w:t>
+            </w:r>
+            <w:r>
+              <w:rPr>
+                <w:lang w:val="de-CH"/>
+              </w:rPr>
+              <w:t xml:space="preserve">im Formular anwählen können welche </w:t>
+            </w:r>
+            <w:r>
+              <w:rPr>
+                <w:lang w:val="de-CH"/>
+              </w:rPr>
+              <w:t>Art Anliegen er hat.</w:t>
             </w:r>
           </w:p>
         </w:tc>
@@ -3425,14 +3378,12 @@
                 <w:lang w:val="de-CH"/>
               </w:rPr>
             </w:pPr>
-            <w:proofErr w:type="gramStart"/>
             <w:r>
               <w:rPr>
                 <w:lang w:val="de-CH"/>
               </w:rPr>
               <w:t>muss</w:t>
             </w:r>
-            <w:proofErr w:type="gramEnd"/>
           </w:p>
         </w:tc>
       </w:tr>
@@ -3461,21 +3412,7 @@
               <w:rPr>
                 <w:lang w:val="de-CH"/>
               </w:rPr>
-              <w:t xml:space="preserve">Egal auf Welcher </w:t>
-            </w:r>
-            <w:proofErr w:type="spellStart"/>
-            <w:r>
-              <w:rPr>
-                <w:lang w:val="de-CH"/>
-              </w:rPr>
-              <w:t>seite</w:t>
-            </w:r>
-            <w:proofErr w:type="spellEnd"/>
-            <w:r>
-              <w:rPr>
-                <w:lang w:val="de-CH"/>
-              </w:rPr>
-              <w:t xml:space="preserve"> der Benutzer sich befindet</w:t>
+              <w:t>Egal auf Welcher seite der Benutzer sich befindet</w:t>
             </w:r>
             <w:r>
               <w:rPr>
@@ -3501,14 +3438,12 @@
                 <w:lang w:val="de-CH"/>
               </w:rPr>
             </w:pPr>
-            <w:proofErr w:type="gramStart"/>
             <w:r>
               <w:rPr>
                 <w:lang w:val="de-CH"/>
               </w:rPr>
               <w:t>muss</w:t>
             </w:r>
-            <w:proofErr w:type="gramEnd"/>
           </w:p>
         </w:tc>
       </w:tr>
@@ -3540,21 +3475,7 @@
               <w:rPr>
                 <w:lang w:val="de-CH"/>
               </w:rPr>
-              <w:t xml:space="preserve">Auf jeder Seite befindet sich links in der Navigation unser </w:t>
-            </w:r>
-            <w:proofErr w:type="gramStart"/>
-            <w:r>
-              <w:rPr>
-                <w:lang w:val="de-CH"/>
-              </w:rPr>
-              <w:t>Logo</w:t>
-            </w:r>
-            <w:proofErr w:type="gramEnd"/>
-            <w:r>
-              <w:rPr>
-                <w:lang w:val="de-CH"/>
-              </w:rPr>
-              <w:t xml:space="preserve"> auf welches man klicken kann um auf </w:t>
+              <w:t xml:space="preserve">Auf jeder Seite befindet sich links in der Navigation unser Logo auf welches man klicken kann um auf </w:t>
             </w:r>
             <w:r>
               <w:rPr>
@@ -3574,14 +3495,12 @@
                 <w:lang w:val="de-CH"/>
               </w:rPr>
             </w:pPr>
-            <w:proofErr w:type="gramStart"/>
             <w:r>
               <w:rPr>
                 <w:lang w:val="de-CH"/>
               </w:rPr>
               <w:t>muss</w:t>
             </w:r>
-            <w:proofErr w:type="gramEnd"/>
           </w:p>
         </w:tc>
       </w:tr>
@@ -3605,6 +3524,7 @@
       </w:pPr>
       <w:bookmarkStart w:id="7" w:name="_Toc31958539"/>
       <w:r>
+        <w:lastRenderedPageBreak/>
         <w:t>Nichtfunktionale Anforderungen</w:t>
       </w:r>
       <w:bookmarkEnd w:id="7"/>
@@ -3790,11 +3710,9 @@
             <w:tcW w:w="788" w:type="dxa"/>
           </w:tcPr>
           <w:p>
-            <w:proofErr w:type="gramStart"/>
             <w:r>
               <w:t>kann</w:t>
             </w:r>
-            <w:proofErr w:type="gramEnd"/>
           </w:p>
         </w:tc>
       </w:tr>
@@ -3832,9 +3750,15 @@
               <w:t>Knopf oder eine Navigation vo</w:t>
             </w:r>
             <w:r>
+              <w:rPr>
+                <w:lang w:val="de-CH"/>
+              </w:rPr>
               <w:t>rhanden</w:t>
             </w:r>
             <w:r>
+              <w:rPr>
+                <w:lang w:val="de-CH"/>
+              </w:rPr>
               <w:t>,</w:t>
             </w:r>
             <w:r>
@@ -3855,14 +3779,12 @@
                 <w:lang w:val="de-CH"/>
               </w:rPr>
             </w:pPr>
-            <w:proofErr w:type="gramStart"/>
             <w:r>
               <w:rPr>
                 <w:lang w:val="de-CH"/>
               </w:rPr>
               <w:t>muss</w:t>
             </w:r>
-            <w:proofErr w:type="gramEnd"/>
           </w:p>
         </w:tc>
       </w:tr>
@@ -3905,33 +3827,11 @@
               </w:rPr>
               <w:t xml:space="preserve">nicht </w:t>
             </w:r>
-            <w:proofErr w:type="gramStart"/>
-            <w:r>
-              <w:rPr>
-                <w:lang w:val="de-CH"/>
-              </w:rPr>
-              <w:t>Verpixelt</w:t>
-            </w:r>
-            <w:proofErr w:type="gramEnd"/>
-            <w:r>
-              <w:rPr>
-                <w:lang w:val="de-CH"/>
-              </w:rPr>
-              <w:t xml:space="preserve"> aussehen wenn ein Benutzer darüber </w:t>
-            </w:r>
-            <w:proofErr w:type="spellStart"/>
-            <w:r>
-              <w:rPr>
-                <w:lang w:val="de-CH"/>
-              </w:rPr>
-              <w:t>Hovert</w:t>
-            </w:r>
-            <w:proofErr w:type="spellEnd"/>
-            <w:r>
-              <w:rPr>
-                <w:lang w:val="de-CH"/>
-              </w:rPr>
-              <w:t>.</w:t>
+            <w:r>
+              <w:rPr>
+                <w:lang w:val="de-CH"/>
+              </w:rPr>
+              <w:t>Verpixelt aussehen wenn ein Benutzer darüber Hovert.</w:t>
             </w:r>
           </w:p>
         </w:tc>
@@ -3945,14 +3845,12 @@
                 <w:lang w:val="de-CH"/>
               </w:rPr>
             </w:pPr>
-            <w:proofErr w:type="gramStart"/>
             <w:r>
               <w:rPr>
                 <w:lang w:val="de-CH"/>
               </w:rPr>
               <w:t>muss</w:t>
             </w:r>
-            <w:proofErr w:type="gramEnd"/>
           </w:p>
         </w:tc>
       </w:tr>
@@ -4005,21 +3903,7 @@
               <w:rPr>
                 <w:lang w:val="de-CH"/>
               </w:rPr>
-              <w:t xml:space="preserve">diese immer schnell </w:t>
-            </w:r>
-            <w:proofErr w:type="gramStart"/>
-            <w:r>
-              <w:rPr>
-                <w:lang w:val="de-CH"/>
-              </w:rPr>
-              <w:t>Geladen</w:t>
-            </w:r>
-            <w:proofErr w:type="gramEnd"/>
-            <w:r>
-              <w:rPr>
-                <w:lang w:val="de-CH"/>
-              </w:rPr>
-              <w:t xml:space="preserve"> werde vollständig sicht</w:t>
+              <w:t>diese immer schnell Geladen werde vollständig sicht</w:t>
             </w:r>
             <w:r>
               <w:rPr>
@@ -4039,14 +3923,12 @@
                 <w:lang w:val="de-CH"/>
               </w:rPr>
             </w:pPr>
-            <w:proofErr w:type="gramStart"/>
             <w:r>
               <w:rPr>
                 <w:lang w:val="de-CH"/>
               </w:rPr>
               <w:t>muss</w:t>
             </w:r>
-            <w:proofErr w:type="gramEnd"/>
           </w:p>
         </w:tc>
       </w:tr>
@@ -4109,59 +3991,7 @@
           <w:szCs w:val="28"/>
           <w:lang w:val="en-US"/>
         </w:rPr>
-        <w:t>(</w:t>
-      </w:r>
-      <w:proofErr w:type="spellStart"/>
-      <w:r>
-        <w:rPr>
-          <w:rFonts w:eastAsiaTheme="majorEastAsia" w:cstheme="majorBidi"/>
-          <w:b/>
-          <w:bCs/>
-          <w:color w:val="004976" w:themeColor="accent1"/>
-          <w:sz w:val="28"/>
-          <w:szCs w:val="28"/>
-          <w:lang w:val="en-US"/>
-        </w:rPr>
-        <w:t>Touren_ski</w:t>
-      </w:r>
-      <w:proofErr w:type="spellEnd"/>
-      <w:r>
-        <w:rPr>
-          <w:rFonts w:eastAsiaTheme="majorEastAsia" w:cstheme="majorBidi"/>
-          <w:b/>
-          <w:bCs/>
-          <w:color w:val="004976" w:themeColor="accent1"/>
-          <w:sz w:val="28"/>
-          <w:szCs w:val="28"/>
-          <w:lang w:val="en-US"/>
-        </w:rPr>
-        <w:t xml:space="preserve">, slalom, race, </w:t>
-      </w:r>
-      <w:proofErr w:type="spellStart"/>
-      <w:r>
-        <w:rPr>
-          <w:rFonts w:eastAsiaTheme="majorEastAsia" w:cstheme="majorBidi"/>
-          <w:b/>
-          <w:bCs/>
-          <w:color w:val="004976" w:themeColor="accent1"/>
-          <w:sz w:val="28"/>
-          <w:szCs w:val="28"/>
-          <w:lang w:val="en-US"/>
-        </w:rPr>
-        <w:t>on_piste</w:t>
-      </w:r>
-      <w:proofErr w:type="spellEnd"/>
-      <w:r>
-        <w:rPr>
-          <w:rFonts w:eastAsiaTheme="majorEastAsia" w:cstheme="majorBidi"/>
-          <w:b/>
-          <w:bCs/>
-          <w:color w:val="004976" w:themeColor="accent1"/>
-          <w:sz w:val="28"/>
-          <w:szCs w:val="28"/>
-          <w:lang w:val="en-US"/>
-        </w:rPr>
-        <w:t>, freeride, all_mountain).html</w:t>
+        <w:t>(Touren_ski, slalom, race, on_piste, freeride, all_mountain).html</w:t>
       </w:r>
     </w:p>
     <w:p>
@@ -4197,15 +4027,7 @@
     </w:p>
     <w:p>
       <w:r>
-        <w:t xml:space="preserve">Die Seite zeigt insgesamt 9 Bilder auf, auf welchen man Personen beim Skifahren, Landschaften oder einfach nur Skier sieht. Wen man über diese Bilder drüber </w:t>
-      </w:r>
-      <w:proofErr w:type="spellStart"/>
-      <w:r>
-        <w:t>Hovert</w:t>
-      </w:r>
-      <w:proofErr w:type="spellEnd"/>
-      <w:r>
-        <w:t>, stechen die ein wenig hervor und man kann über das Bild auf eine passende Webseite gelangen.</w:t>
+        <w:t>Die Seite zeigt insgesamt 9 Bilder auf, auf welchen man Personen beim Skifahren, Landschaften oder einfach nur Skier sieht. Wen man über diese Bilder drüber Hovert, stechen die ein wenig hervor und man kann über das Bild auf eine passende Webseite gelangen.</w:t>
       </w:r>
     </w:p>
     <w:p>
@@ -4292,15 +4114,7 @@
     </w:p>
     <w:p>
       <w:r>
-        <w:t xml:space="preserve">Auf der </w:t>
-      </w:r>
-      <w:proofErr w:type="spellStart"/>
-      <w:r>
-        <w:t>über_uns</w:t>
-      </w:r>
-      <w:proofErr w:type="spellEnd"/>
-      <w:r>
-        <w:t>-Webseite erhält man einen kleinen spannenden Text über uns, unsere Mission und was die Webseite beinhaltet/was das Ziel der Webseite ist. Unter dem Text sieht man noch ein Bild des Logos des ICT-Campus.</w:t>
+        <w:t>Auf der über_uns-Webseite erhält man einen kleinen spannenden Text über uns, unsere Mission und was die Webseite beinhaltet/was das Ziel der Webseite ist. Unter dem Text sieht man noch ein Bild des Logos des ICT-Campus.</w:t>
       </w:r>
     </w:p>
     <w:p>
@@ -4529,6 +4343,7 @@
         <w:pStyle w:val="berschrift2"/>
       </w:pPr>
       <w:r>
+        <w:lastRenderedPageBreak/>
         <w:t>Layout 2</w:t>
       </w:r>
     </w:p>
@@ -4679,6 +4494,7 @@
       </w:pPr>
       <w:bookmarkStart w:id="14" w:name="_Toc31958548"/>
       <w:r>
+        <w:lastRenderedPageBreak/>
         <w:t>Farbschema</w:t>
       </w:r>
       <w:bookmarkEnd w:id="14"/>
@@ -4870,13 +4686,8 @@
         <w:spacing w:after="200" w:line="240" w:lineRule="auto"/>
       </w:pPr>
       <w:r>
-        <w:t xml:space="preserve">Die Farbe Schwarz ist die Farbe welche wir auf unserer Webseite am häufigsten verwendet haben, sie ist für viele unserer Elemente eine essentielle Schattenfarbe und auch Schrift </w:t>
-      </w:r>
-      <w:proofErr w:type="gramStart"/>
-      <w:r>
-        <w:t>Fabre .</w:t>
-      </w:r>
-      <w:proofErr w:type="gramEnd"/>
+        <w:t>Die Farbe Schwarz ist die Farbe welche wir auf unserer Webseite am häufigsten verwendet haben, sie ist für viele unserer Elemente eine essentielle Schattenfarbe und auch Schrift Fabre .</w:t>
+      </w:r>
     </w:p>
     <w:tbl>
       <w:tblPr>
@@ -5031,13 +4842,9 @@
       <w:pPr>
         <w:pStyle w:val="berschrift2"/>
       </w:pPr>
-      <w:proofErr w:type="spellStart"/>
-      <w:r>
-        <w:t>Sego</w:t>
-      </w:r>
-      <w:proofErr w:type="spellEnd"/>
-      <w:r>
-        <w:t xml:space="preserve"> UI</w:t>
+      <w:r>
+        <w:lastRenderedPageBreak/>
+        <w:t>Sego UI</w:t>
       </w:r>
     </w:p>
     <w:p>
@@ -5093,24 +4900,8 @@
         <w:t>Elemente in der Schrif</w:t>
       </w:r>
       <w:r>
-        <w:t xml:space="preserve">tart </w:t>
-      </w:r>
-      <w:proofErr w:type="spellStart"/>
-      <w:r>
-        <w:t>Sego</w:t>
-      </w:r>
-      <w:proofErr w:type="spellEnd"/>
-      <w:r>
-        <w:t xml:space="preserve"> UI sind. Deas haben wir so eingestellt, da wir finden das diese noch ein bisschen spezieller sein soll als Arial, damit sie gut raus stechen.</w:t>
-      </w:r>
-    </w:p>
-    <w:p>
-      <w:pPr>
-        <w:spacing w:after="200" w:line="240" w:lineRule="auto"/>
-        <w:rPr>
-          <w:highlight w:val="yellow"/>
-        </w:rPr>
-      </w:pPr>
+        <w:t>tart Sego UI sind. Deas haben wir so eingestellt, da wir finden das diese noch ein bisschen spezieller sein soll als Arial, damit sie gut raus stechen.</w:t>
+      </w:r>
     </w:p>
     <w:p>
       <w:pPr>
@@ -5257,21 +5048,7 @@
               <w:rPr>
                 <w:lang w:val="de-CH"/>
               </w:rPr>
-              <w:t xml:space="preserve">zwei Buttons mit einem Pfeil </w:t>
-            </w:r>
-            <w:proofErr w:type="spellStart"/>
-            <w:r>
-              <w:rPr>
-                <w:lang w:val="de-CH"/>
-              </w:rPr>
-              <w:t>symbol</w:t>
-            </w:r>
-            <w:proofErr w:type="spellEnd"/>
-            <w:r>
-              <w:rPr>
-                <w:lang w:val="de-CH"/>
-              </w:rPr>
-              <w:t xml:space="preserve"> </w:t>
+              <w:t xml:space="preserve">zwei Buttons mit einem Pfeil symbol </w:t>
             </w:r>
             <w:r>
               <w:rPr>
@@ -5283,21 +5060,7 @@
               <w:rPr>
                 <w:lang w:val="de-CH"/>
               </w:rPr>
-              <w:t xml:space="preserve"> auf den </w:t>
-            </w:r>
-            <w:proofErr w:type="gramStart"/>
-            <w:r>
-              <w:rPr>
-                <w:lang w:val="de-CH"/>
-              </w:rPr>
-              <w:t>Seiten</w:t>
-            </w:r>
-            <w:proofErr w:type="gramEnd"/>
-            <w:r>
-              <w:rPr>
-                <w:lang w:val="de-CH"/>
-              </w:rPr>
-              <w:t xml:space="preserve"> mit welchen man die Ski Kategorie wechseln </w:t>
+              <w:t xml:space="preserve"> auf den Seiten mit welchen man die Ski Kategorie wechseln </w:t>
             </w:r>
             <w:r>
               <w:rPr>
@@ -5342,23 +5105,7 @@
                 <w:rFonts w:ascii="Frutiger 45 Light" w:hAnsi="Frutiger 45 Light"/>
                 <w:lang w:val="de-CH"/>
               </w:rPr>
-              <w:t xml:space="preserve">Welche Schritte werden bei der Durchführung des Tests durchlaufen? </w:t>
-            </w:r>
-            <w:proofErr w:type="spellStart"/>
-            <w:r>
-              <w:rPr>
-                <w:rFonts w:ascii="Frutiger 45 Light" w:hAnsi="Frutiger 45 Light"/>
-                <w:lang w:val="de-CH"/>
-              </w:rPr>
-              <w:t>zB</w:t>
-            </w:r>
-            <w:proofErr w:type="spellEnd"/>
-            <w:r>
-              <w:rPr>
-                <w:rFonts w:ascii="Frutiger 45 Light" w:hAnsi="Frutiger 45 Light"/>
-                <w:lang w:val="de-CH"/>
-              </w:rPr>
-              <w:t>:</w:t>
+              <w:t>Welche Schritte werden bei der Durchführung des Tests durchlaufen? zB:</w:t>
             </w:r>
           </w:p>
           <w:p>
@@ -5406,17 +5153,8 @@
                 <w:rFonts w:ascii="Frutiger 45 Light" w:hAnsi="Frutiger 45 Light"/>
                 <w:lang w:val="de-CH"/>
               </w:rPr>
-              <w:t xml:space="preserve"> </w:t>
-            </w:r>
-            <w:proofErr w:type="gramStart"/>
-            <w:r>
-              <w:rPr>
-                <w:rFonts w:ascii="Frutiger 45 Light" w:hAnsi="Frutiger 45 Light"/>
-                <w:lang w:val="de-CH"/>
-              </w:rPr>
-              <w:t>wird</w:t>
-            </w:r>
-            <w:proofErr w:type="gramEnd"/>
+              <w:t xml:space="preserve"> wird</w:t>
+            </w:r>
             <w:r>
               <w:rPr>
                 <w:rFonts w:ascii="Frutiger 45 Light" w:hAnsi="Frutiger 45 Light"/>
@@ -5604,11 +5342,9 @@
               </w:rPr>
               <w:t>E</w:t>
             </w:r>
-            <w:proofErr w:type="spellStart"/>
             <w:r>
               <w:t>rgebnis</w:t>
             </w:r>
-            <w:proofErr w:type="spellEnd"/>
           </w:p>
         </w:tc>
         <w:tc>
@@ -5668,11 +5404,9 @@
             <w:tcW w:w="2020" w:type="dxa"/>
           </w:tcPr>
           <w:p>
-            <w:proofErr w:type="spellStart"/>
             <w:r>
               <w:t>Abschnitt</w:t>
             </w:r>
-            <w:proofErr w:type="spellEnd"/>
           </w:p>
         </w:tc>
         <w:tc>
@@ -5680,11 +5414,9 @@
             <w:tcW w:w="7272" w:type="dxa"/>
           </w:tcPr>
           <w:p>
-            <w:proofErr w:type="spellStart"/>
             <w:r>
               <w:t>Inhalt</w:t>
             </w:r>
-            <w:proofErr w:type="spellEnd"/>
           </w:p>
         </w:tc>
       </w:tr>
@@ -5732,11 +5464,9 @@
             <w:tcW w:w="2020" w:type="dxa"/>
           </w:tcPr>
           <w:p>
-            <w:proofErr w:type="spellStart"/>
             <w:r>
               <w:t>Anforderungen</w:t>
             </w:r>
-            <w:proofErr w:type="spellEnd"/>
           </w:p>
         </w:tc>
         <w:tc>
@@ -5759,11 +5489,9 @@
             <w:tcW w:w="2020" w:type="dxa"/>
           </w:tcPr>
           <w:p>
-            <w:proofErr w:type="spellStart"/>
             <w:r>
               <w:t>Vorbedingungen</w:t>
             </w:r>
-            <w:proofErr w:type="spellEnd"/>
           </w:p>
         </w:tc>
         <w:tc>
@@ -5812,19 +5540,11 @@
               </w:rPr>
               <w:t xml:space="preserve">. Diese sollten im </w:t>
             </w:r>
-            <w:proofErr w:type="spellStart"/>
-            <w:r>
-              <w:rPr>
-                <w:lang w:val="de-CH"/>
-              </w:rPr>
-              <w:t>falle</w:t>
-            </w:r>
-            <w:proofErr w:type="spellEnd"/>
-            <w:r>
-              <w:rPr>
-                <w:lang w:val="de-CH"/>
-              </w:rPr>
-              <w:t xml:space="preserve"> eines </w:t>
+            <w:r>
+              <w:rPr>
+                <w:lang w:val="de-CH"/>
+              </w:rPr>
+              <w:t xml:space="preserve">falle eines </w:t>
             </w:r>
             <w:r>
               <w:rPr>
@@ -5833,6 +5553,9 @@
               <w:t>Feed</w:t>
             </w:r>
             <w:r>
+              <w:rPr>
+                <w:lang w:val="de-CH"/>
+              </w:rPr>
               <w:t>backs</w:t>
             </w:r>
             <w:r>
@@ -5868,11 +5591,9 @@
             <w:tcW w:w="2020" w:type="dxa"/>
           </w:tcPr>
           <w:p>
-            <w:proofErr w:type="spellStart"/>
             <w:r>
               <w:t>Ablauf</w:t>
             </w:r>
-            <w:proofErr w:type="spellEnd"/>
           </w:p>
         </w:tc>
         <w:tc>
@@ -5898,21 +5619,12 @@
               </w:rPr>
               <w:t>Auf der Startseite (</w:t>
             </w:r>
-            <w:proofErr w:type="gramStart"/>
-            <w:r>
-              <w:rPr>
-                <w:rFonts w:ascii="Frutiger 45 Light" w:hAnsi="Frutiger 45 Light"/>
-                <w:lang w:val="de-CH"/>
-              </w:rPr>
-              <w:t>irgend eine</w:t>
-            </w:r>
-            <w:proofErr w:type="gramEnd"/>
-            <w:r>
-              <w:rPr>
-                <w:rFonts w:ascii="Frutiger 45 Light" w:hAnsi="Frutiger 45 Light"/>
-                <w:lang w:val="de-CH"/>
-              </w:rPr>
-              <w:t xml:space="preserve"> Ski Kategorie) </w:t>
+            <w:r>
+              <w:rPr>
+                <w:rFonts w:ascii="Frutiger 45 Light" w:hAnsi="Frutiger 45 Light"/>
+                <w:lang w:val="de-CH"/>
+              </w:rPr>
+              <w:t xml:space="preserve">irgend eine Ski Kategorie) </w:t>
             </w:r>
             <w:r>
               <w:rPr>
@@ -5990,7 +5702,6 @@
               </w:rPr>
               <w:t xml:space="preserve">bis </w:t>
             </w:r>
-            <w:proofErr w:type="gramStart"/>
             <w:r>
               <w:rPr>
                 <w:rFonts w:ascii="Frutiger 45 Light" w:hAnsi="Frutiger 45 Light"/>
@@ -6005,7 +5716,6 @@
               </w:rPr>
               <w:t>Feedback</w:t>
             </w:r>
-            <w:proofErr w:type="gramEnd"/>
             <w:r>
               <w:rPr>
                 <w:rFonts w:ascii="Frutiger 45 Light" w:hAnsi="Frutiger 45 Light"/>
@@ -6102,21 +5812,12 @@
               </w:rPr>
               <w:t xml:space="preserve">Wenn die </w:t>
             </w:r>
-            <w:proofErr w:type="spellStart"/>
-            <w:r>
-              <w:rPr>
-                <w:rFonts w:ascii="Frutiger 45 Light" w:hAnsi="Frutiger 45 Light"/>
-                <w:lang w:val="de-CH"/>
-              </w:rPr>
-              <w:t>restlcichen</w:t>
-            </w:r>
-            <w:proofErr w:type="spellEnd"/>
-            <w:r>
-              <w:rPr>
-                <w:rFonts w:ascii="Frutiger 45 Light" w:hAnsi="Frutiger 45 Light"/>
-                <w:lang w:val="de-CH"/>
-              </w:rPr>
-              <w:t xml:space="preserve"> Pfl</w:t>
+            <w:r>
+              <w:rPr>
+                <w:rFonts w:ascii="Frutiger 45 Light" w:hAnsi="Frutiger 45 Light"/>
+                <w:lang w:val="de-CH"/>
+              </w:rPr>
+              <w:t>restlcichen Pfl</w:t>
             </w:r>
             <w:r>
               <w:rPr>
@@ -6130,62 +5831,14 @@
                 <w:rFonts w:ascii="Frutiger 45 Light" w:hAnsi="Frutiger 45 Light"/>
                 <w:lang w:val="de-CH"/>
               </w:rPr>
-              <w:t xml:space="preserve">richtig </w:t>
-            </w:r>
-            <w:proofErr w:type="spellStart"/>
-            <w:r>
-              <w:rPr>
-                <w:rFonts w:ascii="Frutiger 45 Light" w:hAnsi="Frutiger 45 Light"/>
-                <w:lang w:val="de-CH"/>
-              </w:rPr>
-              <w:t>ausgefhlt</w:t>
-            </w:r>
-            <w:proofErr w:type="spellEnd"/>
-            <w:r>
-              <w:rPr>
-                <w:rFonts w:ascii="Frutiger 45 Light" w:hAnsi="Frutiger 45 Light"/>
-                <w:lang w:val="de-CH"/>
-              </w:rPr>
-              <w:t xml:space="preserve"> wurden u</w:t>
-            </w:r>
-            <w:r>
-              <w:rPr>
-                <w:rFonts w:ascii="Frutiger 45 Light" w:hAnsi="Frutiger 45 Light"/>
-                <w:lang w:val="de-CH"/>
-              </w:rPr>
-              <w:t xml:space="preserve">nd keine Fehlermeldung </w:t>
-            </w:r>
-            <w:proofErr w:type="spellStart"/>
-            <w:r>
-              <w:rPr>
-                <w:rFonts w:ascii="Frutiger 45 Light" w:hAnsi="Frutiger 45 Light"/>
-                <w:lang w:val="de-CH"/>
-              </w:rPr>
-              <w:t>vorhande</w:t>
-            </w:r>
-            <w:proofErr w:type="spellEnd"/>
-            <w:r>
-              <w:rPr>
-                <w:rFonts w:ascii="Frutiger 45 Light" w:hAnsi="Frutiger 45 Light"/>
-                <w:lang w:val="de-CH"/>
-              </w:rPr>
-              <w:t xml:space="preserve"> ist kann auf </w:t>
-            </w:r>
-            <w:proofErr w:type="spellStart"/>
-            <w:r>
-              <w:rPr>
-                <w:rFonts w:ascii="Frutiger 45 Light" w:hAnsi="Frutiger 45 Light"/>
-                <w:lang w:val="de-CH"/>
-              </w:rPr>
-              <w:t>Submit</w:t>
-            </w:r>
-            <w:proofErr w:type="spellEnd"/>
-            <w:r>
-              <w:rPr>
-                <w:rFonts w:ascii="Frutiger 45 Light" w:hAnsi="Frutiger 45 Light"/>
-                <w:lang w:val="de-CH"/>
-              </w:rPr>
-              <w:t xml:space="preserve"> geklickt werden</w:t>
+              <w:t>richtig ausgefhlt wurden u</w:t>
+            </w:r>
+            <w:r>
+              <w:rPr>
+                <w:rFonts w:ascii="Frutiger 45 Light" w:hAnsi="Frutiger 45 Light"/>
+                <w:lang w:val="de-CH"/>
+              </w:rPr>
+              <w:t>nd keine Fehlermeldung vorhande ist kann auf Submit geklickt werden</w:t>
             </w:r>
             <w:r>
               <w:rPr>
@@ -6214,11 +5867,9 @@
               </w:rPr>
               <w:t>E</w:t>
             </w:r>
-            <w:proofErr w:type="spellStart"/>
             <w:r>
               <w:t>rgebnis</w:t>
             </w:r>
-            <w:proofErr w:type="spellEnd"/>
           </w:p>
         </w:tc>
         <w:tc>
@@ -6310,11 +5961,9 @@
             <w:tcW w:w="2020" w:type="dxa"/>
           </w:tcPr>
           <w:p>
-            <w:proofErr w:type="spellStart"/>
             <w:r>
               <w:t>Abschnitt</w:t>
             </w:r>
-            <w:proofErr w:type="spellEnd"/>
           </w:p>
         </w:tc>
         <w:tc>
@@ -6322,11 +5971,9 @@
             <w:tcW w:w="7272" w:type="dxa"/>
           </w:tcPr>
           <w:p>
-            <w:proofErr w:type="spellStart"/>
             <w:r>
               <w:t>Inhalt</w:t>
             </w:r>
-            <w:proofErr w:type="spellEnd"/>
           </w:p>
         </w:tc>
       </w:tr>
@@ -6374,11 +6021,9 @@
             <w:tcW w:w="2020" w:type="dxa"/>
           </w:tcPr>
           <w:p>
-            <w:proofErr w:type="spellStart"/>
             <w:r>
               <w:t>Anforderungen</w:t>
             </w:r>
-            <w:proofErr w:type="spellEnd"/>
           </w:p>
         </w:tc>
         <w:tc>
@@ -6398,11 +6043,9 @@
             <w:tcW w:w="2020" w:type="dxa"/>
           </w:tcPr>
           <w:p>
-            <w:proofErr w:type="spellStart"/>
             <w:r>
               <w:t>Vorbedingungen</w:t>
             </w:r>
-            <w:proofErr w:type="spellEnd"/>
           </w:p>
         </w:tc>
         <w:tc>
@@ -6436,11 +6079,9 @@
             <w:tcW w:w="2020" w:type="dxa"/>
           </w:tcPr>
           <w:p>
-            <w:proofErr w:type="spellStart"/>
             <w:r>
               <w:t>Ablauf</w:t>
             </w:r>
-            <w:proofErr w:type="spellEnd"/>
           </w:p>
         </w:tc>
         <w:tc>
@@ -6492,23 +6133,7 @@
                 <w:rFonts w:ascii="Frutiger 45 Light" w:hAnsi="Frutiger 45 Light"/>
                 <w:lang w:val="de-CH"/>
               </w:rPr>
-              <w:t xml:space="preserve"> neu geöffnet </w:t>
-            </w:r>
-            <w:proofErr w:type="gramStart"/>
-            <w:r>
-              <w:rPr>
-                <w:rFonts w:ascii="Frutiger 45 Light" w:hAnsi="Frutiger 45 Light"/>
-                <w:lang w:val="de-CH"/>
-              </w:rPr>
-              <w:t>hat</w:t>
-            </w:r>
-            <w:proofErr w:type="gramEnd"/>
-            <w:r>
-              <w:rPr>
-                <w:rFonts w:ascii="Frutiger 45 Light" w:hAnsi="Frutiger 45 Light"/>
-                <w:lang w:val="de-CH"/>
-              </w:rPr>
-              <w:t xml:space="preserve"> sollte man so schnell wie </w:t>
+              <w:t xml:space="preserve"> neu geöffnet hat sollte man so schnell wie </w:t>
             </w:r>
             <w:r>
               <w:rPr>
@@ -6517,37 +6142,19 @@
               </w:rPr>
               <w:t xml:space="preserve">möglich auf </w:t>
             </w:r>
-            <w:proofErr w:type="spellStart"/>
-            <w:r>
-              <w:rPr>
-                <w:rFonts w:ascii="Frutiger 45 Light" w:hAnsi="Frutiger 45 Light"/>
-                <w:lang w:val="de-CH"/>
-              </w:rPr>
-              <w:t>irgenwelche</w:t>
-            </w:r>
-            <w:proofErr w:type="spellEnd"/>
-            <w:r>
-              <w:rPr>
-                <w:rFonts w:ascii="Frutiger 45 Light" w:hAnsi="Frutiger 45 Light"/>
-                <w:lang w:val="de-CH"/>
-              </w:rPr>
-              <w:t xml:space="preserve"> </w:t>
-            </w:r>
-            <w:proofErr w:type="spellStart"/>
-            <w:r>
-              <w:rPr>
-                <w:rFonts w:ascii="Frutiger 45 Light" w:hAnsi="Frutiger 45 Light"/>
-                <w:lang w:val="de-CH"/>
-              </w:rPr>
-              <w:t>Navigationen</w:t>
-            </w:r>
-            <w:proofErr w:type="spellEnd"/>
-            <w:r>
-              <w:rPr>
-                <w:rFonts w:ascii="Frutiger 45 Light" w:hAnsi="Frutiger 45 Light"/>
-                <w:lang w:val="de-CH"/>
-              </w:rPr>
-              <w:t xml:space="preserve"> oder Buttons drücken</w:t>
+            <w:r>
+              <w:rPr>
+                <w:rFonts w:ascii="Frutiger 45 Light" w:hAnsi="Frutiger 45 Light"/>
+                <w:lang w:val="de-CH"/>
+              </w:rPr>
+              <w:t xml:space="preserve">irgenwelche </w:t>
+            </w:r>
+            <w:r>
+              <w:rPr>
+                <w:rFonts w:ascii="Frutiger 45 Light" w:hAnsi="Frutiger 45 Light"/>
+                <w:lang w:val="de-CH"/>
+              </w:rPr>
+              <w:t>Navigationen oder Buttons drücken</w:t>
             </w:r>
             <w:r>
               <w:rPr>
@@ -6576,11 +6183,9 @@
               </w:rPr>
               <w:t>Er</w:t>
             </w:r>
-            <w:proofErr w:type="spellStart"/>
             <w:r>
               <w:t>gebnis</w:t>
             </w:r>
-            <w:proofErr w:type="spellEnd"/>
           </w:p>
         </w:tc>
         <w:tc>
@@ -6655,23 +6260,7 @@
                 <w:color w:val="000000" w:themeColor="text1"/>
                 <w:lang w:val="de-CH"/>
               </w:rPr>
-              <w:t xml:space="preserve">Datenschutzerklärung in der Mobile </w:t>
-            </w:r>
-            <w:proofErr w:type="spellStart"/>
-            <w:r>
-              <w:rPr>
-                <w:color w:val="000000" w:themeColor="text1"/>
-                <w:lang w:val="de-CH"/>
-              </w:rPr>
-              <w:t>version</w:t>
-            </w:r>
-            <w:proofErr w:type="spellEnd"/>
-            <w:r>
-              <w:rPr>
-                <w:color w:val="000000" w:themeColor="text1"/>
-                <w:lang w:val="de-CH"/>
-              </w:rPr>
-              <w:t xml:space="preserve"> nicht auf das Menu klicken.</w:t>
+              <w:t>Datenschutzerklärung in der Mobile version nicht auf das Menu klicken.</w:t>
             </w:r>
           </w:p>
         </w:tc>
@@ -6702,11 +6291,9 @@
             <w:tcW w:w="2020" w:type="dxa"/>
           </w:tcPr>
           <w:p>
-            <w:proofErr w:type="spellStart"/>
             <w:r>
               <w:t>Abschnitt</w:t>
             </w:r>
-            <w:proofErr w:type="spellEnd"/>
           </w:p>
         </w:tc>
         <w:tc>
@@ -6714,11 +6301,9 @@
             <w:tcW w:w="7272" w:type="dxa"/>
           </w:tcPr>
           <w:p>
-            <w:proofErr w:type="spellStart"/>
             <w:r>
               <w:t>Inhalt</w:t>
             </w:r>
-            <w:proofErr w:type="spellEnd"/>
           </w:p>
         </w:tc>
       </w:tr>
@@ -6780,11 +6365,9 @@
             <w:tcW w:w="2020" w:type="dxa"/>
           </w:tcPr>
           <w:p>
-            <w:proofErr w:type="spellStart"/>
             <w:r>
               <w:t>Anforderungen</w:t>
             </w:r>
-            <w:proofErr w:type="spellEnd"/>
           </w:p>
         </w:tc>
         <w:tc>
@@ -6804,11 +6387,9 @@
             <w:tcW w:w="2020" w:type="dxa"/>
           </w:tcPr>
           <w:p>
-            <w:proofErr w:type="spellStart"/>
             <w:r>
               <w:t>Vorbedingungen</w:t>
             </w:r>
-            <w:proofErr w:type="spellEnd"/>
           </w:p>
         </w:tc>
         <w:tc>
@@ -6836,11 +6417,9 @@
             <w:tcW w:w="2020" w:type="dxa"/>
           </w:tcPr>
           <w:p>
-            <w:proofErr w:type="spellStart"/>
             <w:r>
               <w:t>Ablauf</w:t>
             </w:r>
-            <w:proofErr w:type="spellEnd"/>
           </w:p>
         </w:tc>
         <w:tc>
@@ -6864,55 +6443,7 @@
                 <w:rFonts w:ascii="Frutiger 45 Light" w:hAnsi="Frutiger 45 Light"/>
                 <w:lang w:val="de-CH"/>
               </w:rPr>
-              <w:t xml:space="preserve">Wenn man die Webseite neu geöffnet </w:t>
-            </w:r>
-            <w:proofErr w:type="gramStart"/>
-            <w:r>
-              <w:rPr>
-                <w:rFonts w:ascii="Frutiger 45 Light" w:hAnsi="Frutiger 45 Light"/>
-                <w:lang w:val="de-CH"/>
-              </w:rPr>
-              <w:t>hat</w:t>
-            </w:r>
-            <w:proofErr w:type="gramEnd"/>
-            <w:r>
-              <w:rPr>
-                <w:rFonts w:ascii="Frutiger 45 Light" w:hAnsi="Frutiger 45 Light"/>
-                <w:lang w:val="de-CH"/>
-              </w:rPr>
-              <w:t xml:space="preserve"> sollte man so schnell wie möglich auf </w:t>
-            </w:r>
-            <w:proofErr w:type="spellStart"/>
-            <w:r>
-              <w:rPr>
-                <w:rFonts w:ascii="Frutiger 45 Light" w:hAnsi="Frutiger 45 Light"/>
-                <w:lang w:val="de-CH"/>
-              </w:rPr>
-              <w:t>irgenwelche</w:t>
-            </w:r>
-            <w:proofErr w:type="spellEnd"/>
-            <w:r>
-              <w:rPr>
-                <w:rFonts w:ascii="Frutiger 45 Light" w:hAnsi="Frutiger 45 Light"/>
-                <w:lang w:val="de-CH"/>
-              </w:rPr>
-              <w:t xml:space="preserve"> </w:t>
-            </w:r>
-            <w:proofErr w:type="spellStart"/>
-            <w:r>
-              <w:rPr>
-                <w:rFonts w:ascii="Frutiger 45 Light" w:hAnsi="Frutiger 45 Light"/>
-                <w:lang w:val="de-CH"/>
-              </w:rPr>
-              <w:t>Navigationen</w:t>
-            </w:r>
-            <w:proofErr w:type="spellEnd"/>
-            <w:r>
-              <w:rPr>
-                <w:rFonts w:ascii="Frutiger 45 Light" w:hAnsi="Frutiger 45 Light"/>
-                <w:lang w:val="de-CH"/>
-              </w:rPr>
-              <w:t xml:space="preserve"> oder Buttons drücken.</w:t>
+              <w:t>Wenn man die Webseite neu geöffnet hat sollte man so schnell wie möglich auf irgenwelche Navigationen oder Buttons drücken.</w:t>
             </w:r>
           </w:p>
         </w:tc>
@@ -6934,11 +6465,9 @@
               </w:rPr>
               <w:t>Er</w:t>
             </w:r>
-            <w:proofErr w:type="spellStart"/>
             <w:r>
               <w:t>gebnis</w:t>
             </w:r>
-            <w:proofErr w:type="spellEnd"/>
           </w:p>
         </w:tc>
         <w:tc>
@@ -6957,67 +6486,35 @@
                 <w:color w:val="000000" w:themeColor="text1"/>
                 <w:lang w:val="de-CH"/>
               </w:rPr>
-              <w:t xml:space="preserve">Das Problem wurde </w:t>
-            </w:r>
-            <w:proofErr w:type="gramStart"/>
+              <w:t>Das Problem wurde Erfolgreich behoben und alle</w:t>
+            </w:r>
             <w:r>
               <w:rPr>
                 <w:color w:val="000000" w:themeColor="text1"/>
                 <w:lang w:val="de-CH"/>
               </w:rPr>
-              <w:t>Erfolgreich</w:t>
-            </w:r>
-            <w:proofErr w:type="gramEnd"/>
+              <w:t xml:space="preserve"> Seiten</w:t>
+            </w:r>
             <w:r>
               <w:rPr>
                 <w:color w:val="000000" w:themeColor="text1"/>
                 <w:lang w:val="de-CH"/>
               </w:rPr>
-              <w:t xml:space="preserve"> behoben und alle</w:t>
+              <w:t xml:space="preserve"> </w:t>
             </w:r>
             <w:r>
               <w:rPr>
                 <w:color w:val="000000" w:themeColor="text1"/>
                 <w:lang w:val="de-CH"/>
               </w:rPr>
-              <w:t xml:space="preserve"> Seiten</w:t>
+              <w:t>sind</w:t>
             </w:r>
             <w:r>
               <w:rPr>
                 <w:color w:val="000000" w:themeColor="text1"/>
                 <w:lang w:val="de-CH"/>
               </w:rPr>
-              <w:t xml:space="preserve"> </w:t>
-            </w:r>
-            <w:r>
-              <w:rPr>
-                <w:color w:val="000000" w:themeColor="text1"/>
-                <w:lang w:val="de-CH"/>
-              </w:rPr>
-              <w:t>sind</w:t>
-            </w:r>
-            <w:r>
-              <w:rPr>
-                <w:color w:val="000000" w:themeColor="text1"/>
-                <w:lang w:val="de-CH"/>
-              </w:rPr>
-              <w:t xml:space="preserve"> jetzt von </w:t>
-            </w:r>
-            <w:proofErr w:type="spellStart"/>
-            <w:r>
-              <w:rPr>
-                <w:color w:val="000000" w:themeColor="text1"/>
-                <w:lang w:val="de-CH"/>
-              </w:rPr>
-              <w:t>Überall</w:t>
-            </w:r>
-            <w:proofErr w:type="spellEnd"/>
-            <w:r>
-              <w:rPr>
-                <w:color w:val="000000" w:themeColor="text1"/>
-                <w:lang w:val="de-CH"/>
-              </w:rPr>
-              <w:t xml:space="preserve"> </w:t>
+              <w:t xml:space="preserve"> jetzt von Überall </w:t>
             </w:r>
             <w:r>
               <w:rPr>
@@ -7055,11 +6552,9 @@
             <w:tcW w:w="2020" w:type="dxa"/>
           </w:tcPr>
           <w:p>
-            <w:proofErr w:type="spellStart"/>
             <w:r>
               <w:t>Abschnitt</w:t>
             </w:r>
-            <w:proofErr w:type="spellEnd"/>
           </w:p>
         </w:tc>
         <w:tc>
@@ -7067,11 +6562,9 @@
             <w:tcW w:w="7272" w:type="dxa"/>
           </w:tcPr>
           <w:p>
-            <w:proofErr w:type="spellStart"/>
             <w:r>
               <w:t>Inhalt</w:t>
             </w:r>
-            <w:proofErr w:type="spellEnd"/>
           </w:p>
         </w:tc>
       </w:tr>
@@ -7112,11 +6605,9 @@
             <w:tcW w:w="2020" w:type="dxa"/>
           </w:tcPr>
           <w:p>
-            <w:proofErr w:type="spellStart"/>
             <w:r>
               <w:t>Anforderungen</w:t>
             </w:r>
-            <w:proofErr w:type="spellEnd"/>
           </w:p>
         </w:tc>
         <w:tc>
@@ -7141,11 +6632,9 @@
             <w:tcW w:w="2020" w:type="dxa"/>
           </w:tcPr>
           <w:p>
-            <w:proofErr w:type="spellStart"/>
             <w:r>
               <w:t>Vorbedingungen</w:t>
             </w:r>
-            <w:proofErr w:type="spellEnd"/>
           </w:p>
         </w:tc>
         <w:tc>
@@ -7168,21 +6657,7 @@
               <w:rPr>
                 <w:lang w:val="de-CH"/>
               </w:rPr>
-              <w:t xml:space="preserve"> der Navigation von jeder Seite ist rechts unser </w:t>
-            </w:r>
-            <w:proofErr w:type="gramStart"/>
-            <w:r>
-              <w:rPr>
-                <w:lang w:val="de-CH"/>
-              </w:rPr>
-              <w:t>Logo</w:t>
-            </w:r>
-            <w:proofErr w:type="gramEnd"/>
-            <w:r>
-              <w:rPr>
-                <w:lang w:val="de-CH"/>
-              </w:rPr>
-              <w:t xml:space="preserve"> auf welches man </w:t>
+              <w:t xml:space="preserve"> der Navigation von jeder Seite ist rechts unser Logo auf welches man </w:t>
             </w:r>
             <w:r>
               <w:rPr>
@@ -7191,6 +6666,9 @@
               <w:t>klicke</w:t>
             </w:r>
             <w:r>
+              <w:rPr>
+                <w:lang w:val="de-CH"/>
+              </w:rPr>
               <w:t>n</w:t>
             </w:r>
             <w:r>
@@ -7214,11 +6692,9 @@
             <w:tcW w:w="2020" w:type="dxa"/>
           </w:tcPr>
           <w:p>
-            <w:proofErr w:type="spellStart"/>
             <w:r>
               <w:t>Ablauf</w:t>
             </w:r>
-            <w:proofErr w:type="spellEnd"/>
           </w:p>
         </w:tc>
         <w:tc>
@@ -7242,23 +6718,7 @@
                 <w:rFonts w:ascii="Frutiger 45 Light" w:hAnsi="Frutiger 45 Light"/>
                 <w:lang w:val="de-CH"/>
               </w:rPr>
-              <w:t xml:space="preserve">Man navigiert zu </w:t>
-            </w:r>
-            <w:proofErr w:type="gramStart"/>
-            <w:r>
-              <w:rPr>
-                <w:rFonts w:ascii="Frutiger 45 Light" w:hAnsi="Frutiger 45 Light"/>
-                <w:lang w:val="de-CH"/>
-              </w:rPr>
-              <w:t>irgend einer</w:t>
-            </w:r>
-            <w:proofErr w:type="gramEnd"/>
-            <w:r>
-              <w:rPr>
-                <w:rFonts w:ascii="Frutiger 45 Light" w:hAnsi="Frutiger 45 Light"/>
-                <w:lang w:val="de-CH"/>
-              </w:rPr>
-              <w:t xml:space="preserve"> Seite </w:t>
+              <w:t xml:space="preserve">Man navigiert zu irgend einer Seite </w:t>
             </w:r>
             <w:r>
               <w:rPr>
@@ -7315,11 +6775,9 @@
               </w:rPr>
               <w:t>E</w:t>
             </w:r>
-            <w:proofErr w:type="spellStart"/>
             <w:r>
               <w:t>rgebnis</w:t>
             </w:r>
-            <w:proofErr w:type="spellEnd"/>
           </w:p>
         </w:tc>
         <w:tc>
@@ -7419,6 +6877,14 @@
         <w:spacing w:after="200" w:line="240" w:lineRule="auto"/>
         <w:jc w:val="both"/>
       </w:pPr>
+    </w:p>
+    <w:p>
+      <w:pPr>
+        <w:spacing w:line="264" w:lineRule="auto"/>
+      </w:pPr>
+      <w:r>
+        <w:br w:type="page"/>
+      </w:r>
     </w:p>
     <w:tbl>
       <w:tblPr>
@@ -7439,11 +6905,10 @@
             <w:tcW w:w="2020" w:type="dxa"/>
           </w:tcPr>
           <w:p>
-            <w:proofErr w:type="spellStart"/>
-            <w:r>
+            <w:r>
+              <w:lastRenderedPageBreak/>
               <w:t>Abschnitt</w:t>
             </w:r>
-            <w:proofErr w:type="spellEnd"/>
           </w:p>
         </w:tc>
         <w:tc>
@@ -7451,11 +6916,9 @@
             <w:tcW w:w="7272" w:type="dxa"/>
           </w:tcPr>
           <w:p>
-            <w:proofErr w:type="spellStart"/>
             <w:r>
               <w:t>Inhalt</w:t>
             </w:r>
-            <w:proofErr w:type="spellEnd"/>
           </w:p>
         </w:tc>
       </w:tr>
@@ -7503,11 +6966,9 @@
             <w:tcW w:w="2020" w:type="dxa"/>
           </w:tcPr>
           <w:p>
-            <w:proofErr w:type="spellStart"/>
             <w:r>
               <w:t>Anforderungen</w:t>
             </w:r>
-            <w:proofErr w:type="spellEnd"/>
           </w:p>
         </w:tc>
         <w:tc>
@@ -7527,11 +6988,9 @@
             <w:tcW w:w="2020" w:type="dxa"/>
           </w:tcPr>
           <w:p>
-            <w:proofErr w:type="spellStart"/>
             <w:r>
               <w:t>Vorbedingungen</w:t>
             </w:r>
-            <w:proofErr w:type="spellEnd"/>
           </w:p>
         </w:tc>
         <w:tc>
@@ -7577,11 +7036,9 @@
             <w:tcW w:w="2020" w:type="dxa"/>
           </w:tcPr>
           <w:p>
-            <w:proofErr w:type="spellStart"/>
             <w:r>
               <w:t>Ablauf</w:t>
             </w:r>
-            <w:proofErr w:type="spellEnd"/>
           </w:p>
         </w:tc>
         <w:tc>
@@ -7785,23 +7242,7 @@
                 <w:rFonts w:ascii="Frutiger 45 Light" w:hAnsi="Frutiger 45 Light"/>
                 <w:lang w:val="de-CH"/>
               </w:rPr>
-              <w:t xml:space="preserve">ob alle Texte gut </w:t>
-            </w:r>
-            <w:proofErr w:type="gramStart"/>
-            <w:r>
-              <w:rPr>
-                <w:rFonts w:ascii="Frutiger 45 Light" w:hAnsi="Frutiger 45 Light"/>
-                <w:lang w:val="de-CH"/>
-              </w:rPr>
-              <w:t>Lesbar</w:t>
-            </w:r>
-            <w:proofErr w:type="gramEnd"/>
-            <w:r>
-              <w:rPr>
-                <w:rFonts w:ascii="Frutiger 45 Light" w:hAnsi="Frutiger 45 Light"/>
-                <w:lang w:val="de-CH"/>
-              </w:rPr>
-              <w:t xml:space="preserve"> sind und </w:t>
+              <w:t xml:space="preserve">ob alle Texte gut Lesbar sind und </w:t>
             </w:r>
             <w:r>
               <w:rPr>
@@ -7828,17 +7269,22 @@
                 <w:rFonts w:ascii="Frutiger 45 Light" w:hAnsi="Frutiger 45 Light"/>
                 <w:lang w:val="de-CH"/>
               </w:rPr>
-              <w:t xml:space="preserve">Zum </w:t>
-            </w:r>
-            <w:proofErr w:type="spellStart"/>
-            <w:r>
-              <w:rPr>
-                <w:rFonts w:ascii="Frutiger 45 Light" w:hAnsi="Frutiger 45 Light"/>
-                <w:lang w:val="de-CH"/>
-              </w:rPr>
-              <w:t>schluss</w:t>
-            </w:r>
-            <w:proofErr w:type="spellEnd"/>
+              <w:t xml:space="preserve">Zum schluss </w:t>
+            </w:r>
+            <w:r>
+              <w:rPr>
+                <w:rFonts w:ascii="Frutiger 45 Light" w:hAnsi="Frutiger 45 Light"/>
+                <w:lang w:val="de-CH"/>
+              </w:rPr>
+              <w:t xml:space="preserve">schaut man sich </w:t>
+            </w:r>
+            <w:r>
+              <w:rPr>
+                <w:rFonts w:ascii="Frutiger 45 Light" w:hAnsi="Frutiger 45 Light"/>
+                <w:lang w:val="de-CH"/>
+              </w:rPr>
+              <w:t>vorallem das Design an und</w:t>
+            </w:r>
             <w:r>
               <w:rPr>
                 <w:rFonts w:ascii="Frutiger 45 Light" w:hAnsi="Frutiger 45 Light"/>
@@ -7851,53 +7297,7 @@
                 <w:rFonts w:ascii="Frutiger 45 Light" w:hAnsi="Frutiger 45 Light"/>
                 <w:lang w:val="de-CH"/>
               </w:rPr>
-              <w:t xml:space="preserve">schaut man sich </w:t>
-            </w:r>
-            <w:proofErr w:type="spellStart"/>
-            <w:r>
-              <w:rPr>
-                <w:rFonts w:ascii="Frutiger 45 Light" w:hAnsi="Frutiger 45 Light"/>
-                <w:lang w:val="de-CH"/>
-              </w:rPr>
-              <w:t>vorallem</w:t>
-            </w:r>
-            <w:proofErr w:type="spellEnd"/>
-            <w:r>
-              <w:rPr>
-                <w:rFonts w:ascii="Frutiger 45 Light" w:hAnsi="Frutiger 45 Light"/>
-                <w:lang w:val="de-CH"/>
-              </w:rPr>
-              <w:t xml:space="preserve"> das Design an und</w:t>
-            </w:r>
-            <w:r>
-              <w:rPr>
-                <w:rFonts w:ascii="Frutiger 45 Light" w:hAnsi="Frutiger 45 Light"/>
-                <w:lang w:val="de-CH"/>
-              </w:rPr>
-              <w:t xml:space="preserve"> </w:t>
-            </w:r>
-            <w:r>
-              <w:rPr>
-                <w:rFonts w:ascii="Frutiger 45 Light" w:hAnsi="Frutiger 45 Light"/>
-                <w:lang w:val="de-CH"/>
-              </w:rPr>
-              <w:t xml:space="preserve">schaut ob die Elemente und Farben etwa dem </w:t>
-            </w:r>
-            <w:proofErr w:type="spellStart"/>
-            <w:r>
-              <w:rPr>
-                <w:rFonts w:ascii="Frutiger 45 Light" w:hAnsi="Frutiger 45 Light"/>
-                <w:lang w:val="de-CH"/>
-              </w:rPr>
-              <w:t>Standart</w:t>
-            </w:r>
-            <w:proofErr w:type="spellEnd"/>
-            <w:r>
-              <w:rPr>
-                <w:rFonts w:ascii="Frutiger 45 Light" w:hAnsi="Frutiger 45 Light"/>
-                <w:lang w:val="de-CH"/>
-              </w:rPr>
-              <w:t xml:space="preserve"> </w:t>
+              <w:t xml:space="preserve">schaut ob die Elemente und Farben etwa dem Standart </w:t>
             </w:r>
             <w:r>
               <w:rPr>
@@ -7920,14 +7320,12 @@
                 <w:lang w:val="de-CH"/>
               </w:rPr>
             </w:pPr>
-            <w:proofErr w:type="spellStart"/>
             <w:r>
               <w:rPr>
                 <w:lang w:val="de-CH"/>
               </w:rPr>
               <w:t>Ergebniss</w:t>
             </w:r>
-            <w:proofErr w:type="spellEnd"/>
           </w:p>
         </w:tc>
         <w:tc>
@@ -7946,23 +7344,7 @@
                 <w:color w:val="000000" w:themeColor="text1"/>
                 <w:lang w:val="de-CH"/>
               </w:rPr>
-              <w:t xml:space="preserve">Es gab mehrere </w:t>
-            </w:r>
-            <w:proofErr w:type="gramStart"/>
-            <w:r>
-              <w:rPr>
-                <w:color w:val="000000" w:themeColor="text1"/>
-                <w:lang w:val="de-CH"/>
-              </w:rPr>
-              <w:t>Leute</w:t>
-            </w:r>
-            <w:proofErr w:type="gramEnd"/>
-            <w:r>
-              <w:rPr>
-                <w:color w:val="000000" w:themeColor="text1"/>
-                <w:lang w:val="de-CH"/>
-              </w:rPr>
-              <w:t xml:space="preserve"> die uns berichteten das </w:t>
+              <w:t xml:space="preserve">Es gab mehrere Leute die uns berichteten das </w:t>
             </w:r>
             <w:r>
               <w:rPr>
@@ -8035,11 +7417,9 @@
             <w:tcW w:w="2020" w:type="dxa"/>
           </w:tcPr>
           <w:p>
-            <w:proofErr w:type="spellStart"/>
             <w:r>
               <w:t>Abschnitt</w:t>
             </w:r>
-            <w:proofErr w:type="spellEnd"/>
           </w:p>
         </w:tc>
         <w:tc>
@@ -8047,11 +7427,9 @@
             <w:tcW w:w="7272" w:type="dxa"/>
           </w:tcPr>
           <w:p>
-            <w:proofErr w:type="spellStart"/>
             <w:r>
               <w:t>Inhalt</w:t>
             </w:r>
-            <w:proofErr w:type="spellEnd"/>
           </w:p>
         </w:tc>
       </w:tr>
@@ -8106,11 +7484,9 @@
             <w:tcW w:w="2020" w:type="dxa"/>
           </w:tcPr>
           <w:p>
-            <w:proofErr w:type="spellStart"/>
             <w:r>
               <w:t>Anforderungen</w:t>
             </w:r>
-            <w:proofErr w:type="spellEnd"/>
           </w:p>
         </w:tc>
         <w:tc>
@@ -8130,11 +7506,9 @@
             <w:tcW w:w="2020" w:type="dxa"/>
           </w:tcPr>
           <w:p>
-            <w:proofErr w:type="spellStart"/>
             <w:r>
               <w:t>Vorbedingungen</w:t>
             </w:r>
-            <w:proofErr w:type="spellEnd"/>
           </w:p>
         </w:tc>
         <w:tc>
@@ -8162,11 +7536,9 @@
             <w:tcW w:w="2020" w:type="dxa"/>
           </w:tcPr>
           <w:p>
-            <w:proofErr w:type="spellStart"/>
             <w:r>
               <w:t>Ablauf</w:t>
             </w:r>
-            <w:proofErr w:type="spellEnd"/>
           </w:p>
         </w:tc>
         <w:tc>
@@ -8230,23 +7602,7 @@
                 <w:rFonts w:ascii="Frutiger 45 Light" w:hAnsi="Frutiger 45 Light"/>
                 <w:lang w:val="de-CH"/>
               </w:rPr>
-              <w:t xml:space="preserve">Anschliessend prüft man ob alle Texte gut </w:t>
-            </w:r>
-            <w:proofErr w:type="gramStart"/>
-            <w:r>
-              <w:rPr>
-                <w:rFonts w:ascii="Frutiger 45 Light" w:hAnsi="Frutiger 45 Light"/>
-                <w:lang w:val="de-CH"/>
-              </w:rPr>
-              <w:t>Lesbar</w:t>
-            </w:r>
-            <w:proofErr w:type="gramEnd"/>
-            <w:r>
-              <w:rPr>
-                <w:rFonts w:ascii="Frutiger 45 Light" w:hAnsi="Frutiger 45 Light"/>
-                <w:lang w:val="de-CH"/>
-              </w:rPr>
-              <w:t xml:space="preserve"> sind und die Farben gut mitspielen.</w:t>
+              <w:t>Anschliessend prüft man ob alle Texte gut Lesbar sind und die Farben gut mitspielen.</w:t>
             </w:r>
           </w:p>
           <w:p>
@@ -8266,55 +7622,7 @@
                 <w:rFonts w:ascii="Frutiger 45 Light" w:hAnsi="Frutiger 45 Light"/>
                 <w:lang w:val="de-CH"/>
               </w:rPr>
-              <w:t xml:space="preserve">Zum </w:t>
-            </w:r>
-            <w:proofErr w:type="spellStart"/>
-            <w:r>
-              <w:rPr>
-                <w:rFonts w:ascii="Frutiger 45 Light" w:hAnsi="Frutiger 45 Light"/>
-                <w:lang w:val="de-CH"/>
-              </w:rPr>
-              <w:t>schluss</w:t>
-            </w:r>
-            <w:proofErr w:type="spellEnd"/>
-            <w:r>
-              <w:rPr>
-                <w:rFonts w:ascii="Frutiger 45 Light" w:hAnsi="Frutiger 45 Light"/>
-                <w:lang w:val="de-CH"/>
-              </w:rPr>
-              <w:t xml:space="preserve"> schaut man sich </w:t>
-            </w:r>
-            <w:proofErr w:type="spellStart"/>
-            <w:r>
-              <w:rPr>
-                <w:rFonts w:ascii="Frutiger 45 Light" w:hAnsi="Frutiger 45 Light"/>
-                <w:lang w:val="de-CH"/>
-              </w:rPr>
-              <w:t>vorallem</w:t>
-            </w:r>
-            <w:proofErr w:type="spellEnd"/>
-            <w:r>
-              <w:rPr>
-                <w:rFonts w:ascii="Frutiger 45 Light" w:hAnsi="Frutiger 45 Light"/>
-                <w:lang w:val="de-CH"/>
-              </w:rPr>
-              <w:t xml:space="preserve"> das Design an und schaut ob die Elemente und Farben etwa dem </w:t>
-            </w:r>
-            <w:proofErr w:type="spellStart"/>
-            <w:r>
-              <w:rPr>
-                <w:rFonts w:ascii="Frutiger 45 Light" w:hAnsi="Frutiger 45 Light"/>
-                <w:lang w:val="de-CH"/>
-              </w:rPr>
-              <w:t>Standart</w:t>
-            </w:r>
-            <w:proofErr w:type="spellEnd"/>
-            <w:r>
-              <w:rPr>
-                <w:rFonts w:ascii="Frutiger 45 Light" w:hAnsi="Frutiger 45 Light"/>
-                <w:lang w:val="de-CH"/>
-              </w:rPr>
-              <w:t xml:space="preserve"> entsprechen.</w:t>
+              <w:t>Zum schluss schaut man sich vorallem das Design an und schaut ob die Elemente und Farben etwa dem Standart entsprechen.</w:t>
             </w:r>
           </w:p>
         </w:tc>
@@ -8330,14 +7638,12 @@
                 <w:lang w:val="de-CH"/>
               </w:rPr>
             </w:pPr>
-            <w:proofErr w:type="spellStart"/>
             <w:r>
               <w:rPr>
                 <w:lang w:val="de-CH"/>
               </w:rPr>
               <w:t>Ergebniss</w:t>
             </w:r>
-            <w:proofErr w:type="spellEnd"/>
           </w:p>
         </w:tc>
         <w:tc>
@@ -8417,338 +7723,180 @@
         <w:t>gut und wir haben au</w:t>
       </w:r>
       <w:r>
-        <w:t xml:space="preserve">ch </w:t>
-      </w:r>
-      <w:proofErr w:type="gramStart"/>
-      <w:r>
-        <w:t>mit anderen Tester</w:t>
-      </w:r>
-      <w:proofErr w:type="gramEnd"/>
+        <w:t xml:space="preserve">ch mit anderen Tester </w:t>
+      </w:r>
+      <w:r>
+        <w:t xml:space="preserve">einige Fehler </w:t>
+      </w:r>
+      <w:r>
+        <w:t>und</w:t>
+      </w:r>
       <w:r>
         <w:t xml:space="preserve"> </w:t>
       </w:r>
       <w:r>
-        <w:t xml:space="preserve">einige Fehler </w:t>
-      </w:r>
-      <w:r>
-        <w:t>und</w:t>
+        <w:t>Unannehmlichkeiten</w:t>
       </w:r>
       <w:r>
         <w:t xml:space="preserve"> </w:t>
       </w:r>
       <w:r>
-        <w:t>Unannehmlichkeiten</w:t>
+        <w:t xml:space="preserve">gefunden. </w:t>
+      </w:r>
+      <w:r>
+        <w:t xml:space="preserve">Einer </w:t>
+      </w:r>
+      <w:r>
+        <w:t xml:space="preserve">schlimmsten Fehler war das bei zwei </w:t>
+      </w:r>
+      <w:r>
+        <w:t>Seiten das JavaScript</w:t>
       </w:r>
       <w:r>
         <w:t xml:space="preserve"> </w:t>
       </w:r>
       <w:r>
-        <w:t xml:space="preserve">gefunden. </w:t>
-      </w:r>
-      <w:proofErr w:type="gramStart"/>
-      <w:r>
-        <w:t xml:space="preserve">Einer </w:t>
-      </w:r>
-      <w:r>
-        <w:t>schlimmsten Fehler</w:t>
-      </w:r>
-      <w:proofErr w:type="gramEnd"/>
-      <w:r>
-        <w:t xml:space="preserve"> war das bei zwei </w:t>
-      </w:r>
-      <w:r>
-        <w:t>Seiten das JavaScript</w:t>
+        <w:t xml:space="preserve">nicht gut verlinkt war und man somit in der </w:t>
+      </w:r>
+      <w:r>
+        <w:t xml:space="preserve">Mobile Version </w:t>
+      </w:r>
+      <w:r>
+        <w:t xml:space="preserve">nicht auf das Menu zugreifen konnte. </w:t>
+      </w:r>
+      <w:r>
+        <w:t>Ein weiterer</w:t>
+      </w:r>
+      <w:r>
+        <w:t xml:space="preserve"> Fehler den ein Tester fand war das die Haupt Farbe unserer Seite nicht so angenehm war mit dem Blauen Hintergrund. Somit haben wir den Hintergrund </w:t>
+      </w:r>
+      <w:r>
+        <w:t xml:space="preserve">der Navigationen und der </w:t>
+      </w:r>
+      <w:r>
+        <w:t xml:space="preserve">Fusszeilen </w:t>
+      </w:r>
+      <w:r>
+        <w:t>zu fast Transparent geändert.</w:t>
+      </w:r>
+      <w:r>
+        <w:t xml:space="preserve"> Zusätzlich war ab und zu d</w:t>
+      </w:r>
+      <w:r>
+        <w:t>as Text Layout nicht ganz schön</w:t>
+      </w:r>
+      <w:r>
+        <w:t>.</w:t>
+      </w:r>
+    </w:p>
+    <w:p>
+      <w:pPr>
+        <w:spacing w:after="200" w:line="240" w:lineRule="auto"/>
+      </w:pPr>
+    </w:p>
+    <w:p>
+      <w:pPr>
+        <w:pStyle w:val="berschrift1"/>
+      </w:pPr>
+      <w:r>
+        <w:lastRenderedPageBreak/>
+        <w:t>Fazit</w:t>
+      </w:r>
+      <w:bookmarkEnd w:id="22"/>
+    </w:p>
+    <w:p>
+      <w:pPr>
+        <w:pStyle w:val="berschrift2"/>
+      </w:pPr>
+      <w:r>
+        <w:t>Fazit Michel</w:t>
+      </w:r>
+    </w:p>
+    <w:p>
+      <w:pPr>
+        <w:spacing w:after="200" w:line="240" w:lineRule="auto"/>
+      </w:pPr>
+      <w:bookmarkStart w:id="23" w:name="_Toc31958559"/>
+      <w:r>
+        <w:t xml:space="preserve">Ich finde das mein Projekt welches ich gemeinsam mit </w:t>
+      </w:r>
+      <w:r>
+        <w:t>Simon Gerwer</w:t>
+      </w:r>
+      <w:r>
+        <w:t xml:space="preserve"> gemacht sehr gute lief</w:t>
+      </w:r>
+      <w:r>
+        <w:t xml:space="preserve"> wir konnten am Ende unsere Ziele mehr als erreichen. Jedoch hate ich während der Projektarbeit </w:t>
+      </w:r>
+      <w:r>
+        <w:t>bei einem Fasse</w:t>
       </w:r>
       <w:r>
         <w:t xml:space="preserve"> </w:t>
       </w:r>
       <w:r>
-        <w:t xml:space="preserve">nicht gut verlinkt war und man somit in der </w:t>
-      </w:r>
-      <w:r>
-        <w:t xml:space="preserve">Mobile Version </w:t>
-      </w:r>
-      <w:r>
-        <w:t xml:space="preserve">nicht auf das Menu zugreifen konnte. </w:t>
-      </w:r>
-      <w:r>
-        <w:t>Ein weiterer</w:t>
-      </w:r>
-      <w:r>
-        <w:t xml:space="preserve"> Fehler den ein Tester fand war das die Haupt Farbe unserer Seite nicht so angenehm war mit dem Blauen Hintergrund. Somit haben wir den Hintergrund </w:t>
-      </w:r>
-      <w:r>
-        <w:t xml:space="preserve">der </w:t>
-      </w:r>
-      <w:proofErr w:type="spellStart"/>
-      <w:r>
-        <w:t>Navigationen</w:t>
-      </w:r>
-      <w:proofErr w:type="spellEnd"/>
-      <w:r>
-        <w:t xml:space="preserve"> und der </w:t>
-      </w:r>
-      <w:r>
-        <w:t xml:space="preserve">Fusszeilen </w:t>
-      </w:r>
-      <w:r>
-        <w:t>zu fast Transparent geändert.</w:t>
-      </w:r>
-      <w:r>
-        <w:t xml:space="preserve"> Zusätzlich war ab und zu d</w:t>
-      </w:r>
-      <w:r>
-        <w:t xml:space="preserve">as Text Layout nicht </w:t>
-      </w:r>
-      <w:proofErr w:type="gramStart"/>
-      <w:r>
-        <w:t>ganz schön</w:t>
-      </w:r>
-      <w:proofErr w:type="gramEnd"/>
+        <w:t>ein wenig Probleme,</w:t>
+      </w:r>
+      <w:r>
+        <w:t xml:space="preserve"> und zwar bei den Einstellungen mit Java Script für das Formular</w:t>
+      </w:r>
       <w:r>
         <w:t>.</w:t>
       </w:r>
-    </w:p>
-    <w:p>
-      <w:pPr>
-        <w:spacing w:after="200" w:line="240" w:lineRule="auto"/>
-      </w:pPr>
-    </w:p>
-    <w:p>
-      <w:pPr>
-        <w:pStyle w:val="berschrift1"/>
-      </w:pPr>
-      <w:r>
-        <w:t>Fazit</w:t>
-      </w:r>
-      <w:bookmarkEnd w:id="22"/>
-    </w:p>
-    <w:p>
-      <w:pPr>
-        <w:pStyle w:val="berschrift2"/>
-      </w:pPr>
-      <w:r>
-        <w:t>Fazit Michel</w:t>
-      </w:r>
-    </w:p>
-    <w:p>
-      <w:pPr>
-        <w:spacing w:after="200" w:line="240" w:lineRule="auto"/>
-      </w:pPr>
-      <w:bookmarkStart w:id="23" w:name="_Toc31958559"/>
-      <w:r>
-        <w:t xml:space="preserve">Ich finde das mein Projekt welches ich gemeinsam mit </w:t>
-      </w:r>
-      <w:r>
-        <w:t>Simon Gerwer</w:t>
-      </w:r>
-      <w:r>
-        <w:t xml:space="preserve"> gemacht sehr gute lief</w:t>
-      </w:r>
-      <w:r>
-        <w:t xml:space="preserve"> wir konnten am Ende unsere Ziele mehr als erreichen. Jedoch hate ich während der Projektarbeit </w:t>
-      </w:r>
-      <w:r>
-        <w:t>bei einem Fasse</w:t>
+      <w:r>
+        <w:t xml:space="preserve"> Ich </w:t>
+      </w:r>
+      <w:r>
+        <w:t>Kamm</w:t>
+      </w:r>
+      <w:r>
+        <w:t xml:space="preserve"> anfangs so </w:t>
+      </w:r>
+      <w:r>
+        <w:t>gar nicht</w:t>
+      </w:r>
+      <w:r>
+        <w:t xml:space="preserve"> raus mit dieser </w:t>
+      </w:r>
+      <w:r>
+        <w:t>Script Sprache ich hate nach einer gefühlten Ewigkeit das Script Fertig welches da</w:t>
+      </w:r>
+      <w:r>
+        <w:t>n</w:t>
+      </w:r>
+      <w:r>
+        <w:t xml:space="preserve">n jedoch </w:t>
+      </w:r>
+      <w:r>
+        <w:t>trotzdem</w:t>
+      </w:r>
+      <w:r>
+        <w:t xml:space="preserve"> nicht funktionierte, bis mir 5 Minuten vor der Abgabe von diesem gesagt wurde das man den Tag welcher das Script Markiert am Ende </w:t>
+      </w:r>
+      <w:r>
+        <w:t>des HTML Files hätte hin</w:t>
       </w:r>
       <w:r>
         <w:t xml:space="preserve"> </w:t>
       </w:r>
       <w:r>
-        <w:t>ein wenig Probleme,</w:t>
-      </w:r>
-      <w:r>
-        <w:t xml:space="preserve"> und zwar bei den Einstellungen mit Java </w:t>
-      </w:r>
-      <w:proofErr w:type="spellStart"/>
-      <w:r>
-        <w:t>Script</w:t>
-      </w:r>
-      <w:proofErr w:type="spellEnd"/>
-      <w:r>
-        <w:t xml:space="preserve"> für das Formular</w:t>
+        <w:t>pa</w:t>
+      </w:r>
+      <w:r>
+        <w:t>c</w:t>
+      </w:r>
+      <w:r>
+        <w:t>ken sollen</w:t>
       </w:r>
       <w:r>
         <w:t>.</w:t>
       </w:r>
       <w:r>
-        <w:t xml:space="preserve"> Ich </w:t>
-      </w:r>
-      <w:r>
-        <w:t>Kamm</w:t>
-      </w:r>
-      <w:r>
-        <w:t xml:space="preserve"> anfangs so </w:t>
-      </w:r>
-      <w:r>
-        <w:t>gar nicht</w:t>
-      </w:r>
-      <w:r>
-        <w:t xml:space="preserve"> raus mit dieser </w:t>
-      </w:r>
-      <w:proofErr w:type="spellStart"/>
-      <w:r>
-        <w:t>Script</w:t>
-      </w:r>
-      <w:proofErr w:type="spellEnd"/>
-      <w:r>
-        <w:t xml:space="preserve"> Sprache ich hate nach einer gefühlten Ewigkeit das </w:t>
-      </w:r>
-      <w:proofErr w:type="spellStart"/>
-      <w:r>
-        <w:t>Script</w:t>
-      </w:r>
-      <w:proofErr w:type="spellEnd"/>
-      <w:r>
-        <w:t xml:space="preserve"> Fertig welches da</w:t>
-      </w:r>
-      <w:r>
-        <w:t>n</w:t>
-      </w:r>
-      <w:r>
-        <w:t xml:space="preserve">n jedoch </w:t>
-      </w:r>
-      <w:r>
-        <w:t>trotzdem</w:t>
-      </w:r>
-      <w:r>
-        <w:t xml:space="preserve"> nicht funktionierte, bis mir 5 Minuten vor der Abgabe von diesem gesagt wurde das man den Tag welcher das </w:t>
-      </w:r>
-      <w:proofErr w:type="spellStart"/>
-      <w:r>
-        <w:t>Script</w:t>
-      </w:r>
-      <w:proofErr w:type="spellEnd"/>
-      <w:r>
-        <w:t xml:space="preserve"> </w:t>
-      </w:r>
-      <w:proofErr w:type="gramStart"/>
-      <w:r>
-        <w:t>Markiert</w:t>
-      </w:r>
-      <w:proofErr w:type="gramEnd"/>
-      <w:r>
-        <w:t xml:space="preserve"> am Ende </w:t>
-      </w:r>
-      <w:r>
-        <w:t>des HTML Files hätte hin</w:t>
-      </w:r>
-      <w:r>
-        <w:t xml:space="preserve"> </w:t>
-      </w:r>
-      <w:r>
-        <w:t>pa</w:t>
-      </w:r>
-      <w:r>
-        <w:t>c</w:t>
-      </w:r>
-      <w:r>
-        <w:t>ken sollen</w:t>
-      </w:r>
-      <w:r>
-        <w:t>.</w:t>
-      </w:r>
-      <w:r>
-        <w:t xml:space="preserve"> Ich konnte meine Ziele grundsätzlich mehr als erreichen. Ich ging mit der Einstellung in diese Arbeit das ich nichts geschissen bekomme und ich nur der Dokumentar bin. Jetz am Ende der Arbeit kann ich sagen das dies so gar nicht war. Im Gegenteil sogar die Arbeit im </w:t>
-      </w:r>
-      <w:proofErr w:type="spellStart"/>
-      <w:r>
-        <w:t>Script</w:t>
-      </w:r>
-      <w:proofErr w:type="spellEnd"/>
-      <w:r>
-        <w:t xml:space="preserve"> war eher ausgeglichen. Während Simon die ganze Zeit über damit verbracht hat sich um die Hauptseite zu kümmern, welche dupliziert wird habe ich den </w:t>
-      </w:r>
-      <w:proofErr w:type="spellStart"/>
-      <w:r>
-        <w:t>footer</w:t>
-      </w:r>
-      <w:proofErr w:type="spellEnd"/>
-      <w:r>
-        <w:t xml:space="preserve"> Bereich, die Seite </w:t>
-      </w:r>
-      <w:proofErr w:type="spellStart"/>
-      <w:r>
-        <w:t>überuns</w:t>
-      </w:r>
-      <w:proofErr w:type="spellEnd"/>
-      <w:r>
-        <w:t xml:space="preserve">, die Datenschutzerklärung und das Impressum mit dem Forum in </w:t>
-      </w:r>
-      <w:proofErr w:type="spellStart"/>
-      <w:r>
-        <w:t>u.a</w:t>
-      </w:r>
-      <w:proofErr w:type="spellEnd"/>
-      <w:r>
-        <w:t xml:space="preserve"> Java </w:t>
-      </w:r>
-      <w:proofErr w:type="spellStart"/>
-      <w:r>
-        <w:t>Script</w:t>
-      </w:r>
-      <w:proofErr w:type="spellEnd"/>
-      <w:r>
-        <w:t xml:space="preserve"> gemacht. Ich bin mit meinen Erfolgen in dieser Arbeit zufrieden. Ich konnte einige neue Dinge Lernen und besonders gegen Ende merkte ich selbst wie ich den HTML-Code, ohne zu überlegen einfach nur niederschrieb. Viele Dinge haben wir während den Zwei Modultagen ohne Projekt anschauen. Ich würde nun sagen das ich abgesehen von den Neuen Präsentationen wie Java </w:t>
-      </w:r>
-      <w:proofErr w:type="spellStart"/>
-      <w:r>
-        <w:t>Script</w:t>
-      </w:r>
-      <w:proofErr w:type="spellEnd"/>
-      <w:r>
-        <w:t xml:space="preserve"> oder nicht wirklich neue Dinge gelernt habe. Viel eher die verinnerlich und Übung der ganzen CSS und HTML-Strukturen. Dabei konnte ich zu </w:t>
-      </w:r>
-      <w:proofErr w:type="spellStart"/>
-      <w:r>
-        <w:t>anwendung</w:t>
-      </w:r>
-      <w:proofErr w:type="spellEnd"/>
-      <w:r>
-        <w:t xml:space="preserve"> von diesen einige neue Dinge Lernen. Wie </w:t>
-      </w:r>
-      <w:proofErr w:type="spellStart"/>
-      <w:r>
-        <w:t>z.B</w:t>
-      </w:r>
-      <w:proofErr w:type="spellEnd"/>
-      <w:r>
-        <w:t xml:space="preserve"> die Korrekte Anwendung der Responsive Design, </w:t>
-      </w:r>
-      <w:r>
-        <w:t xml:space="preserve">welche Dinge sollte man Beachten wen man Tabellen erstellt oder auch was ist nützlich zu wissen bei CSS. Richtig neu gelernt habe ich die Anwendung der JavaScript Funktionen. Ich habe mit der Hilfe von Java </w:t>
-      </w:r>
-      <w:proofErr w:type="spellStart"/>
-      <w:r>
-        <w:t>Script</w:t>
-      </w:r>
-      <w:proofErr w:type="spellEnd"/>
-      <w:r>
-        <w:t xml:space="preserve"> das von mir erstellte Formular angepasst, damit man nicht ohne die Anforderungen nicht zu erfüllen. Einfach die Daten «</w:t>
-      </w:r>
-      <w:proofErr w:type="spellStart"/>
-      <w:r>
-        <w:t>submiten</w:t>
-      </w:r>
-      <w:proofErr w:type="spellEnd"/>
-      <w:r>
-        <w:t xml:space="preserve">» kann. Zusätzlich habe ich mit der Hilfe von </w:t>
-      </w:r>
-      <w:proofErr w:type="spellStart"/>
-      <w:r>
-        <w:t>Javascript</w:t>
-      </w:r>
-      <w:proofErr w:type="spellEnd"/>
-      <w:r>
-        <w:t xml:space="preserve"> auch noch das Popup erstellt, welches erschient sollte man das Formular Richtig «</w:t>
-      </w:r>
-      <w:proofErr w:type="spellStart"/>
-      <w:r>
-        <w:t>submiten</w:t>
-      </w:r>
-      <w:proofErr w:type="spellEnd"/>
-      <w:r>
-        <w:t xml:space="preserve">». </w:t>
+        <w:t xml:space="preserve"> Ich konnte meine Ziele grundsätzlich mehr als erreichen. Ich ging mit der Einstellung in diese Arbeit das ich nichts geschissen bekomme und ich nur der Dokumentar bin. Jetz am Ende der Arbeit kann ich sagen das dies so gar nicht war. Im Gegenteil sogar die Arbeit im Script war eher ausgeglichen. Während Simon die ganze Zeit über damit verbracht hat sich um die Hauptseite zu kümmern, welche dupliziert wird habe ich den footer Bereich, die Seite überuns, die Datenschutzerklärung und das Impressum mit dem Forum in u.a Java Script gemacht. Ich bin mit meinen Erfolgen in dieser Arbeit zufrieden. Ich konnte einige neue Dinge Lernen und besonders gegen Ende merkte ich selbst wie ich den HTML-Code, ohne zu überlegen einfach nur niederschrieb. Viele Dinge haben wir während den Zwei Modultagen ohne Projekt anschauen. Ich würde nun sagen das ich abgesehen von den Neuen Präsentationen wie Java Script oder nicht wirklich neue Dinge gelernt habe. Viel eher die verinnerlich und Übung der ganzen CSS und HTML-Strukturen. Dabei konnte ich zu anwendung von diesen einige neue Dinge Lernen. Wie z.B die Korrekte Anwendung der Responsive Design, </w:t>
+      </w:r>
+      <w:r>
+        <w:t xml:space="preserve">welche Dinge sollte man Beachten wen man Tabellen erstellt oder auch was ist nützlich zu wissen bei CSS. Richtig neu gelernt habe ich die Anwendung der JavaScript Funktionen. Ich habe mit der Hilfe von Java Script das von mir erstellte Formular angepasst, damit man nicht ohne die Anforderungen nicht zu erfüllen. Einfach die Daten «submiten» kann. Zusätzlich habe ich mit der Hilfe von Javascript auch noch das Popup erstellt, welches erschient sollte man das Formular Richtig «submiten». </w:t>
       </w:r>
       <w:r>
         <w:t xml:space="preserve"> Wen ich das Projekt nochmals von vorne machen sollte, würde ich, denke ich, würde ich nur wenige dinge anders machen. Als erstes würde ich das Projekt vermutlich noch ein wenig erweitern, da wir am Ende kaum noch was zu tun haten. </w:t>
@@ -8797,7 +7945,10 @@
         <w:spacing w:after="200" w:line="240" w:lineRule="auto"/>
       </w:pPr>
       <w:r>
-        <w:t xml:space="preserve">Ich und Michel </w:t>
+        <w:t>Michel und ich</w:t>
+      </w:r>
+      <w:r>
+        <w:t xml:space="preserve"> </w:t>
       </w:r>
       <w:r>
         <w:t xml:space="preserve">konnten immer gut zusammenarbeiten und </w:t>
@@ -8809,21 +7960,19 @@
         <w:t xml:space="preserve">ch immer </w:t>
       </w:r>
       <w:r>
-        <w:t xml:space="preserve">zu tun war. Wir konnten uns auch immer gut </w:t>
-      </w:r>
-      <w:proofErr w:type="gramStart"/>
-      <w:r>
-        <w:t>absprechen</w:t>
-      </w:r>
-      <w:proofErr w:type="gramEnd"/>
-      <w:r>
-        <w:t xml:space="preserve"> wer was machen sollte</w:t>
+        <w:t xml:space="preserve"> was </w:t>
+      </w:r>
+      <w:r>
+        <w:t>zu tun war. Wir konnten uns auch immer gut absprechen wer was machen sollte</w:t>
       </w:r>
       <w:r>
         <w:t>.</w:t>
       </w:r>
       <w:r>
-        <w:t xml:space="preserve"> Schlecht lief eigentlich nichts</w:t>
+        <w:t xml:space="preserve"> Schlecht lief eigentlich nicht</w:t>
+      </w:r>
+      <w:r>
+        <w:t>s</w:t>
       </w:r>
       <w:r>
         <w:t xml:space="preserve">, da die Arbeit </w:t>
@@ -8899,15 +8048,7 @@
         <w:spacing w:after="200" w:line="240" w:lineRule="auto"/>
       </w:pPr>
       <w:r>
-        <w:t xml:space="preserve">Ich </w:t>
-      </w:r>
-      <w:proofErr w:type="gramStart"/>
-      <w:r>
-        <w:t>bin eigentlich</w:t>
-      </w:r>
-      <w:proofErr w:type="gramEnd"/>
-      <w:r>
-        <w:t xml:space="preserve"> sehr zufrieden mit unserer Webseite</w:t>
+        <w:t>Ich bin eigentlich sehr zufrieden mit unserer Webseite</w:t>
       </w:r>
       <w:r>
         <w:t xml:space="preserve"> da Sie sehr gut aussieht und auch funktioniert. </w:t>
@@ -8919,40 +8060,19 @@
         <w:t>n</w:t>
       </w:r>
       <w:r>
-        <w:t xml:space="preserve">e </w:t>
-      </w:r>
-      <w:proofErr w:type="gramStart"/>
-      <w:r>
-        <w:t>Punkte</w:t>
-      </w:r>
-      <w:proofErr w:type="gramEnd"/>
-      <w:r>
-        <w:t xml:space="preserve"> bei welchen ich noch nicht ganz zufrieden bin wie dem Hintergrund welcher das Lesen ein </w:t>
+        <w:t xml:space="preserve">e Punkte bei welchen ich noch nicht ganz zufrieden bin wie dem Hintergrund welcher das Lesen ein </w:t>
       </w:r>
       <w:r>
         <w:t xml:space="preserve">bisschen schwieriger macht oder der Pfeil Buttons welche nicht Rund und </w:t>
       </w:r>
-      <w:proofErr w:type="spellStart"/>
-      <w:r>
-        <w:t>Syme</w:t>
-      </w:r>
-      <w:r>
-        <w:t>trisch</w:t>
-      </w:r>
-      <w:proofErr w:type="spellEnd"/>
+      <w:r>
+        <w:t>Symmetrisch</w:t>
+      </w:r>
       <w:r>
         <w:t xml:space="preserve"> sind. </w:t>
       </w:r>
       <w:r>
-        <w:t xml:space="preserve">Wir schafften es leider auch nicht </w:t>
-      </w:r>
-      <w:proofErr w:type="gramStart"/>
-      <w:r>
-        <w:t>Perfekt</w:t>
-      </w:r>
-      <w:proofErr w:type="gramEnd"/>
-      <w:r>
-        <w:t xml:space="preserve"> die Webseite zu Zentrieren.</w:t>
+        <w:t>Wir schafften es leider auch nicht Perfekt die Webseite zu Zentrieren.</w:t>
       </w:r>
     </w:p>
     <w:p>
@@ -8984,51 +8104,23 @@
         <w:spacing w:after="200" w:line="240" w:lineRule="auto"/>
       </w:pPr>
       <w:r>
-        <w:t xml:space="preserve">Ich habe sehr viel mit </w:t>
-      </w:r>
-      <w:proofErr w:type="spellStart"/>
-      <w:r>
-        <w:t>Css</w:t>
-      </w:r>
-      <w:proofErr w:type="spellEnd"/>
-      <w:r>
-        <w:t xml:space="preserve"> gelernt </w:t>
-      </w:r>
-      <w:r>
-        <w:t xml:space="preserve">da ich </w:t>
-      </w:r>
-      <w:proofErr w:type="spellStart"/>
-      <w:r>
-        <w:t>Css</w:t>
-      </w:r>
-      <w:proofErr w:type="spellEnd"/>
-      <w:r>
-        <w:t xml:space="preserve"> vorher immer nur sehr oberf</w:t>
-      </w:r>
-      <w:r>
-        <w:t xml:space="preserve">lächlich </w:t>
-      </w:r>
-      <w:proofErr w:type="gramStart"/>
-      <w:r>
-        <w:t>Nutzte</w:t>
-      </w:r>
-      <w:proofErr w:type="gramEnd"/>
-      <w:r>
-        <w:t xml:space="preserve"> und nicht genau wusste wie es funktioniert. </w:t>
-      </w:r>
-      <w:r>
-        <w:t>JavaScript habe ich zuvor auch noch nie angefasst.</w:t>
-      </w:r>
-      <w:r>
-        <w:t xml:space="preserve"> Ich habe auch viele neue </w:t>
-      </w:r>
-      <w:proofErr w:type="gramStart"/>
-      <w:r>
-        <w:t>HTML Tags</w:t>
-      </w:r>
-      <w:proofErr w:type="gramEnd"/>
-      <w:r>
-        <w:t xml:space="preserve"> </w:t>
+        <w:t xml:space="preserve">Ich habe sehr viel mit Css gelernt </w:t>
+      </w:r>
+      <w:r>
+        <w:t>da ich Css vorher immer nur sehr oberf</w:t>
+      </w:r>
+      <w:r>
+        <w:t xml:space="preserve">lächlich Nutzte und nicht genau wusste wie es funktioniert. </w:t>
+      </w:r>
+      <w:r>
+        <w:t xml:space="preserve">JavaScript habe ich zuvor </w:t>
+      </w:r>
+      <w:r>
+        <w:lastRenderedPageBreak/>
+        <w:t>noch nie angefasst.</w:t>
+      </w:r>
+      <w:r>
+        <w:t xml:space="preserve"> Ich habe auch viele neue HTML Tags </w:t>
       </w:r>
       <w:r>
         <w:t xml:space="preserve">kennengelernt </w:t>
@@ -9150,6 +8242,7 @@
         <w:pStyle w:val="berschrift1"/>
       </w:pPr>
       <w:r>
+        <w:lastRenderedPageBreak/>
         <w:t>Ressourcen</w:t>
       </w:r>
       <w:bookmarkEnd w:id="23"/>
@@ -9245,23 +8338,7 @@
         <w:t xml:space="preserve">werden einige </w:t>
       </w:r>
       <w:r>
-        <w:t xml:space="preserve">Bilder Folgen </w:t>
-      </w:r>
-      <w:proofErr w:type="gramStart"/>
-      <w:r>
-        <w:t>von verschiedenen Skier</w:t>
-      </w:r>
-      <w:proofErr w:type="gramEnd"/>
-      <w:r>
-        <w:t xml:space="preserve">, Firmen </w:t>
-      </w:r>
-      <w:proofErr w:type="spellStart"/>
-      <w:r>
-        <w:t>Logogs</w:t>
-      </w:r>
-      <w:proofErr w:type="spellEnd"/>
-      <w:r>
-        <w:t xml:space="preserve"> von den bekannten Marken Bildern, Landschaftsbilder etc.</w:t>
+        <w:t>Bilder Folgen von verschiedenen Skier, Firmen Logogs von den bekannten Marken Bildern, Landschaftsbilder etc.</w:t>
       </w:r>
     </w:p>
     <w:p>
@@ -11572,6 +10649,7 @@
   <w:style w:type="character" w:default="1" w:styleId="Absatz-Standardschriftart">
     <w:name w:val="Default Paragraph Font"/>
     <w:uiPriority w:val="1"/>
+    <w:semiHidden/>
     <w:unhideWhenUsed/>
   </w:style>
   <w:style w:type="table" w:default="1" w:styleId="NormaleTabelle">

</xml_diff>